<commit_message>
Edit to TestHomepage.java comments
</commit_message>
<xml_diff>
--- a/CS1632-Deliverable 3.docx
+++ b/CS1632-Deliverable 3.docx
@@ -286,7 +286,6 @@
     </w:p>
     <w:p>
       <w:pPr>
-        <w:jc w:val="center"/>
         <w:rPr>
           <w:rFonts w:ascii="Times New Roman" w:hAnsi="Times New Roman" w:cs="Times New Roman"/>
           <w:sz w:val="48"/>
@@ -296,28 +295,19 @@
     </w:p>
     <w:p>
       <w:pPr>
-        <w:jc w:val="center"/>
-        <w:rPr>
-          <w:rFonts w:ascii="Times New Roman" w:hAnsi="Times New Roman" w:cs="Times New Roman"/>
-          <w:sz w:val="48"/>
-          <w:szCs w:val="48"/>
-        </w:rPr>
-      </w:pPr>
-    </w:p>
-    <w:p>
-      <w:pPr>
-        <w:rPr>
-          <w:rFonts w:ascii="Times New Roman" w:hAnsi="Times New Roman" w:cs="Times New Roman"/>
-          <w:sz w:val="32"/>
-          <w:szCs w:val="32"/>
-        </w:rPr>
-      </w:pPr>
-      <w:r>
-        <w:rPr>
-          <w:rFonts w:ascii="Times New Roman" w:hAnsi="Times New Roman" w:cs="Times New Roman"/>
-          <w:sz w:val="32"/>
-          <w:szCs w:val="32"/>
-        </w:rPr>
+        <w:rPr>
+          <w:rFonts w:ascii="Times New Roman" w:hAnsi="Times New Roman" w:cs="Times New Roman"/>
+          <w:sz w:val="32"/>
+          <w:szCs w:val="32"/>
+        </w:rPr>
+      </w:pPr>
+      <w:r>
+        <w:rPr>
+          <w:rFonts w:ascii="Times New Roman" w:hAnsi="Times New Roman" w:cs="Times New Roman"/>
+          <w:sz w:val="32"/>
+          <w:szCs w:val="32"/>
+        </w:rPr>
+        <w:lastRenderedPageBreak/>
         <w:t>Description of Issues</w:t>
       </w:r>
     </w:p>
@@ -874,6 +864,26 @@
           <w:szCs w:val="32"/>
         </w:rPr>
       </w:pPr>
+    </w:p>
+    <w:p>
+      <w:pPr>
+        <w:rPr>
+          <w:rFonts w:ascii="Times New Roman" w:hAnsi="Times New Roman" w:cs="Times New Roman"/>
+          <w:sz w:val="32"/>
+          <w:szCs w:val="32"/>
+        </w:rPr>
+      </w:pPr>
+    </w:p>
+    <w:p>
+      <w:pPr>
+        <w:rPr>
+          <w:rFonts w:ascii="Times New Roman" w:hAnsi="Times New Roman" w:cs="Times New Roman"/>
+          <w:sz w:val="32"/>
+          <w:szCs w:val="32"/>
+        </w:rPr>
+      </w:pPr>
+      <w:bookmarkStart w:id="0" w:name="_GoBack"/>
+      <w:bookmarkEnd w:id="0"/>
     </w:p>
     <w:p>
       <w:pPr>
@@ -2090,8 +2100,6 @@
         </w:rPr>
         <w:t>!</w:t>
       </w:r>
-      <w:bookmarkStart w:id="0" w:name="_GoBack"/>
-      <w:bookmarkEnd w:id="0"/>
       <w:r>
         <w:rPr>
           <w:rFonts w:ascii="Times New Roman" w:hAnsi="Times New Roman" w:cs="Times New Roman"/>

</xml_diff>

<commit_message>
Editing and adding comments
</commit_message>
<xml_diff>
--- a/CS1632-Deliverable 3.docx
+++ b/CS1632-Deliverable 3.docx
@@ -353,7 +353,31 @@
           <w:rFonts w:ascii="Times New Roman" w:hAnsi="Times New Roman" w:cs="Times New Roman"/>
         </w:rPr>
         <w:tab/>
-        <w:t>When writing the tests in particular, my main issue was determining how to compare the observed and expected values for the Factorial and Fibonacci function. For these functions, I had trouble finding the number that the two respective functions calculate and return to show to the user. However, I eventually decided that it would be easiest to compare the observed String that was outputted from both functions with the expected String.</w:t>
+        <w:t xml:space="preserve">When writing the tests in particular, my main issue was determining how to compare the observed and expected values for the Factorial and Fibonacci function. For these functions, I had trouble finding the </w:t>
+      </w:r>
+      <w:r>
+        <w:rPr>
+          <w:rFonts w:ascii="Times New Roman" w:hAnsi="Times New Roman" w:cs="Times New Roman"/>
+        </w:rPr>
+        <w:t>specific numbers</w:t>
+      </w:r>
+      <w:r>
+        <w:rPr>
+          <w:rFonts w:ascii="Times New Roman" w:hAnsi="Times New Roman" w:cs="Times New Roman"/>
+        </w:rPr>
+        <w:t xml:space="preserve"> that are</w:t>
+      </w:r>
+      <w:r>
+        <w:rPr>
+          <w:rFonts w:ascii="Times New Roman" w:hAnsi="Times New Roman" w:cs="Times New Roman"/>
+        </w:rPr>
+        <w:t xml:space="preserve"> calculated and returned</w:t>
+      </w:r>
+      <w:r>
+        <w:rPr>
+          <w:rFonts w:ascii="Times New Roman" w:hAnsi="Times New Roman" w:cs="Times New Roman"/>
+        </w:rPr>
+        <w:t>. However, I eventually decided that it would be easiest to compare the observed String that was outputted from both functions with the expected String.</w:t>
       </w:r>
     </w:p>
     <w:p>
@@ -606,24 +630,7 @@
           <w:rFonts w:ascii="Times New Roman" w:hAnsi="Times New Roman" w:cs="Times New Roman"/>
         </w:rPr>
         <w:tab/>
-      </w:r>
-      <w:r>
-        <w:rPr>
-          <w:rFonts w:ascii="Times New Roman" w:hAnsi="Times New Roman" w:cs="Times New Roman"/>
-        </w:rPr>
-        <w:t xml:space="preserve">testBlankInput(): Tests to make sure that blank input (“”) into the </w:t>
-      </w:r>
-      <w:r>
-        <w:rPr>
-          <w:rFonts w:ascii="Times New Roman" w:hAnsi="Times New Roman" w:cs="Times New Roman"/>
-        </w:rPr>
-        <w:t>Fibonacci</w:t>
-      </w:r>
-      <w:r>
-        <w:rPr>
-          <w:rFonts w:ascii="Times New Roman" w:hAnsi="Times New Roman" w:cs="Times New Roman"/>
-        </w:rPr>
-        <w:t xml:space="preserve"> function is properly handled.</w:t>
+        <w:t>testBlankInput(): Tests to make sure that blank input (“”) into the Fibonacci function is properly handled.</w:t>
       </w:r>
     </w:p>
     <w:p>
@@ -882,8 +889,15 @@
           <w:szCs w:val="32"/>
         </w:rPr>
       </w:pPr>
-      <w:bookmarkStart w:id="0" w:name="_GoBack"/>
-      <w:bookmarkEnd w:id="0"/>
+    </w:p>
+    <w:p>
+      <w:pPr>
+        <w:rPr>
+          <w:rFonts w:ascii="Times New Roman" w:hAnsi="Times New Roman" w:cs="Times New Roman"/>
+          <w:sz w:val="32"/>
+          <w:szCs w:val="32"/>
+        </w:rPr>
+      </w:pPr>
     </w:p>
     <w:p>
       <w:pPr>
@@ -1259,7 +1273,19 @@
         <w:rPr>
           <w:rFonts w:ascii="Times New Roman" w:hAnsi="Times New Roman" w:cs="Times New Roman"/>
         </w:rPr>
-        <w:t xml:space="preserve">No String is displayed to the user, and the user is not able. </w:t>
+        <w:t>No String is displayed to the user, and the user is not able</w:t>
+      </w:r>
+      <w:r>
+        <w:rPr>
+          <w:rFonts w:ascii="Times New Roman" w:hAnsi="Times New Roman" w:cs="Times New Roman"/>
+        </w:rPr>
+        <w:t xml:space="preserve"> to select any of the links specified in the requirements</w:t>
+      </w:r>
+      <w:r>
+        <w:rPr>
+          <w:rFonts w:ascii="Times New Roman" w:hAnsi="Times New Roman" w:cs="Times New Roman"/>
+        </w:rPr>
+        <w:t xml:space="preserve">. </w:t>
       </w:r>
       <w:r>
         <w:rPr>
@@ -1296,7 +1322,114 @@
         <w:rPr>
           <w:rFonts w:ascii="Times New Roman" w:hAnsi="Times New Roman" w:cs="Times New Roman"/>
         </w:rPr>
-        <w:t xml:space="preserve"> Enter .1 into the Factorial function text-entry bar.</w:t>
+        <w:t xml:space="preserve"> Enter .1</w:t>
+      </w:r>
+      <w:r>
+        <w:rPr>
+          <w:rFonts w:ascii="Times New Roman" w:hAnsi="Times New Roman" w:cs="Times New Roman"/>
+        </w:rPr>
+        <w:t>11</w:t>
+      </w:r>
+      <w:r>
+        <w:rPr>
+          <w:rFonts w:ascii="Times New Roman" w:hAnsi="Times New Roman" w:cs="Times New Roman"/>
+        </w:rPr>
+        <w:t xml:space="preserve"> into the Factorial function text-entry bar.</w:t>
+      </w:r>
+      <w:r>
+        <w:rPr>
+          <w:rFonts w:ascii="Times New Roman" w:hAnsi="Times New Roman" w:cs="Times New Roman"/>
+        </w:rPr>
+        <w:t xml:space="preserve"> Click the “Submit” button.</w:t>
+      </w:r>
+    </w:p>
+    <w:p>
+      <w:pPr>
+        <w:rPr>
+          <w:rFonts w:ascii="Times New Roman" w:hAnsi="Times New Roman" w:cs="Times New Roman"/>
+        </w:rPr>
+      </w:pPr>
+      <w:r>
+        <w:rPr>
+          <w:rFonts w:ascii="Times New Roman" w:hAnsi="Times New Roman" w:cs="Times New Roman"/>
+        </w:rPr>
+        <w:t>Observed behavior:</w:t>
+      </w:r>
+      <w:r>
+        <w:rPr>
+          <w:rFonts w:ascii="Times New Roman" w:hAnsi="Times New Roman" w:cs="Times New Roman"/>
+        </w:rPr>
+        <w:t xml:space="preserve"> An internal server error occurs.</w:t>
+      </w:r>
+    </w:p>
+    <w:p>
+      <w:pPr>
+        <w:rPr>
+          <w:rFonts w:ascii="Times New Roman" w:hAnsi="Times New Roman" w:cs="Times New Roman"/>
+        </w:rPr>
+      </w:pPr>
+      <w:r>
+        <w:rPr>
+          <w:rFonts w:ascii="Times New Roman" w:hAnsi="Times New Roman" w:cs="Times New Roman"/>
+        </w:rPr>
+        <w:t>Expected behavior:</w:t>
+      </w:r>
+      <w:r>
+        <w:rPr>
+          <w:rFonts w:ascii="Times New Roman" w:hAnsi="Times New Roman" w:cs="Times New Roman"/>
+        </w:rPr>
+        <w:t xml:space="preserve"> The String ‘Factorial of .1</w:t>
+      </w:r>
+      <w:r>
+        <w:rPr>
+          <w:rFonts w:ascii="Times New Roman" w:hAnsi="Times New Roman" w:cs="Times New Roman"/>
+        </w:rPr>
+        <w:t>11</w:t>
+      </w:r>
+      <w:r>
+        <w:rPr>
+          <w:rFonts w:ascii="Times New Roman" w:hAnsi="Times New Roman" w:cs="Times New Roman"/>
+        </w:rPr>
+        <w:t xml:space="preserve"> is 1!’ is returned.</w:t>
+      </w:r>
+    </w:p>
+    <w:p>
+      <w:pPr>
+        <w:rPr>
+          <w:rFonts w:ascii="Times New Roman" w:hAnsi="Times New Roman" w:cs="Times New Roman"/>
+        </w:rPr>
+      </w:pPr>
+    </w:p>
+    <w:p>
+      <w:pPr>
+        <w:rPr>
+          <w:rFonts w:ascii="Times New Roman" w:hAnsi="Times New Roman" w:cs="Times New Roman"/>
+        </w:rPr>
+      </w:pPr>
+      <w:r>
+        <w:rPr>
+          <w:rFonts w:ascii="Times New Roman" w:hAnsi="Times New Roman" w:cs="Times New Roman"/>
+        </w:rPr>
+        <w:t>Summary: When nothing is entered into the Factorial function, an internal server error occurs.</w:t>
+      </w:r>
+    </w:p>
+    <w:p>
+      <w:pPr>
+        <w:rPr>
+          <w:rFonts w:ascii="Times New Roman" w:hAnsi="Times New Roman" w:cs="Times New Roman"/>
+        </w:rPr>
+      </w:pPr>
+      <w:r>
+        <w:rPr>
+          <w:rFonts w:ascii="Times New Roman" w:hAnsi="Times New Roman" w:cs="Times New Roman"/>
+        </w:rPr>
+        <w:t>Description: If</w:t>
+      </w:r>
+      <w:r>
+        <w:rPr>
+          <w:rFonts w:ascii="Times New Roman" w:hAnsi="Times New Roman" w:cs="Times New Roman"/>
+        </w:rPr>
+        <w:t xml:space="preserve"> nothing is inputted into the Factorial function on the Factorial page, an internal server error occurs. No String is displayed to the user, and the user is not able</w:t>
       </w:r>
       <w:r>
         <w:rPr>
@@ -1308,163 +1441,26 @@
         <w:rPr>
           <w:rFonts w:ascii="Times New Roman" w:hAnsi="Times New Roman" w:cs="Times New Roman"/>
         </w:rPr>
-        <w:t>Click the “Submit” button.</w:t>
-      </w:r>
-    </w:p>
-    <w:p>
-      <w:pPr>
-        <w:rPr>
-          <w:rFonts w:ascii="Times New Roman" w:hAnsi="Times New Roman" w:cs="Times New Roman"/>
-        </w:rPr>
-      </w:pPr>
-      <w:r>
-        <w:rPr>
-          <w:rFonts w:ascii="Times New Roman" w:hAnsi="Times New Roman" w:cs="Times New Roman"/>
-        </w:rPr>
-        <w:t>Observed behavior:</w:t>
-      </w:r>
-      <w:r>
-        <w:rPr>
-          <w:rFonts w:ascii="Times New Roman" w:hAnsi="Times New Roman" w:cs="Times New Roman"/>
-        </w:rPr>
-        <w:t xml:space="preserve"> An internal server error occurs.</w:t>
-      </w:r>
-    </w:p>
-    <w:p>
-      <w:pPr>
-        <w:rPr>
-          <w:rFonts w:ascii="Times New Roman" w:hAnsi="Times New Roman" w:cs="Times New Roman"/>
-        </w:rPr>
-      </w:pPr>
-      <w:r>
-        <w:rPr>
-          <w:rFonts w:ascii="Times New Roman" w:hAnsi="Times New Roman" w:cs="Times New Roman"/>
-        </w:rPr>
-        <w:t>Expected behavior:</w:t>
-      </w:r>
-      <w:r>
-        <w:rPr>
-          <w:rFonts w:ascii="Times New Roman" w:hAnsi="Times New Roman" w:cs="Times New Roman"/>
-        </w:rPr>
-        <w:t xml:space="preserve"> The String ‘Factorial of .1 is 1!’ is returned.</w:t>
-      </w:r>
-    </w:p>
-    <w:p>
-      <w:pPr>
-        <w:rPr>
-          <w:rFonts w:ascii="Times New Roman" w:hAnsi="Times New Roman" w:cs="Times New Roman"/>
-        </w:rPr>
-      </w:pPr>
-    </w:p>
-    <w:p>
-      <w:pPr>
-        <w:rPr>
-          <w:rFonts w:ascii="Times New Roman" w:hAnsi="Times New Roman" w:cs="Times New Roman"/>
-        </w:rPr>
-      </w:pPr>
-      <w:r>
-        <w:rPr>
-          <w:rFonts w:ascii="Times New Roman" w:hAnsi="Times New Roman" w:cs="Times New Roman"/>
-        </w:rPr>
-        <w:t>Summary: When nothing is entered into the F</w:t>
-      </w:r>
-      <w:r>
-        <w:rPr>
-          <w:rFonts w:ascii="Times New Roman" w:hAnsi="Times New Roman" w:cs="Times New Roman"/>
-        </w:rPr>
-        <w:t>actorial</w:t>
-      </w:r>
-      <w:r>
-        <w:rPr>
-          <w:rFonts w:ascii="Times New Roman" w:hAnsi="Times New Roman" w:cs="Times New Roman"/>
-        </w:rPr>
-        <w:t xml:space="preserve"> function, an internal server error occurs.</w:t>
-      </w:r>
-    </w:p>
-    <w:p>
-      <w:pPr>
-        <w:rPr>
-          <w:rFonts w:ascii="Times New Roman" w:hAnsi="Times New Roman" w:cs="Times New Roman"/>
-        </w:rPr>
-      </w:pPr>
-      <w:r>
-        <w:rPr>
-          <w:rFonts w:ascii="Times New Roman" w:hAnsi="Times New Roman" w:cs="Times New Roman"/>
-        </w:rPr>
-        <w:t>Description: If a nothing is inputted into the F</w:t>
-      </w:r>
-      <w:r>
-        <w:rPr>
-          <w:rFonts w:ascii="Times New Roman" w:hAnsi="Times New Roman" w:cs="Times New Roman"/>
-        </w:rPr>
-        <w:t>actorial</w:t>
-      </w:r>
-      <w:r>
-        <w:rPr>
-          <w:rFonts w:ascii="Times New Roman" w:hAnsi="Times New Roman" w:cs="Times New Roman"/>
-        </w:rPr>
-        <w:t xml:space="preserve"> function on the F</w:t>
-      </w:r>
-      <w:r>
-        <w:rPr>
-          <w:rFonts w:ascii="Times New Roman" w:hAnsi="Times New Roman" w:cs="Times New Roman"/>
-        </w:rPr>
-        <w:t>actorial</w:t>
-      </w:r>
-      <w:r>
-        <w:rPr>
-          <w:rFonts w:ascii="Times New Roman" w:hAnsi="Times New Roman" w:cs="Times New Roman"/>
-        </w:rPr>
-        <w:t xml:space="preserve"> page, an internal server error occurs. No String is displayed to the user, and the user is not able. For the F</w:t>
-      </w:r>
-      <w:r>
-        <w:rPr>
-          <w:rFonts w:ascii="Times New Roman" w:hAnsi="Times New Roman" w:cs="Times New Roman"/>
-        </w:rPr>
-        <w:t>actorial</w:t>
-      </w:r>
-      <w:r>
-        <w:rPr>
-          <w:rFonts w:ascii="Times New Roman" w:hAnsi="Times New Roman" w:cs="Times New Roman"/>
-        </w:rPr>
-        <w:t xml:space="preserve"> function, all-invalid input should be properly handled, as per the requirements.</w:t>
-      </w:r>
-    </w:p>
-    <w:p>
-      <w:pPr>
-        <w:rPr>
-          <w:rFonts w:ascii="Times New Roman" w:hAnsi="Times New Roman" w:cs="Times New Roman"/>
-        </w:rPr>
-      </w:pPr>
-      <w:r>
-        <w:rPr>
-          <w:rFonts w:ascii="Times New Roman" w:hAnsi="Times New Roman" w:cs="Times New Roman"/>
-        </w:rPr>
-        <w:t>Reproduction steps: Click “Submit” on the F</w:t>
-      </w:r>
-      <w:r>
-        <w:rPr>
-          <w:rFonts w:ascii="Times New Roman" w:hAnsi="Times New Roman" w:cs="Times New Roman"/>
-        </w:rPr>
-        <w:t>actorial</w:t>
-      </w:r>
-      <w:r>
-        <w:rPr>
-          <w:rFonts w:ascii="Times New Roman" w:hAnsi="Times New Roman" w:cs="Times New Roman"/>
-        </w:rPr>
-        <w:t xml:space="preserve"> page, without entering anything into the F</w:t>
-      </w:r>
-      <w:r>
-        <w:rPr>
-          <w:rFonts w:ascii="Times New Roman" w:hAnsi="Times New Roman" w:cs="Times New Roman"/>
-        </w:rPr>
-        <w:t>actorial</w:t>
-      </w:r>
-      <w:r>
-        <w:rPr>
-          <w:rFonts w:ascii="Times New Roman" w:hAnsi="Times New Roman" w:cs="Times New Roman"/>
-        </w:rPr>
-        <w:t xml:space="preserve"> function text-entry bar.</w:t>
+        <w:t>to select any of the links specified in the requirements</w:t>
+      </w:r>
+      <w:r>
+        <w:rPr>
+          <w:rFonts w:ascii="Times New Roman" w:hAnsi="Times New Roman" w:cs="Times New Roman"/>
+        </w:rPr>
+        <w:t>. For the Factorial function, all-invalid input should be properly handled, as per the requirements.</w:t>
+      </w:r>
+    </w:p>
+    <w:p>
+      <w:pPr>
+        <w:rPr>
+          <w:rFonts w:ascii="Times New Roman" w:hAnsi="Times New Roman" w:cs="Times New Roman"/>
+        </w:rPr>
+      </w:pPr>
+      <w:r>
+        <w:rPr>
+          <w:rFonts w:ascii="Times New Roman" w:hAnsi="Times New Roman" w:cs="Times New Roman"/>
+        </w:rPr>
+        <w:t>Reproduction steps: Click “Submit” on the Factorial page, without entering anything into the Factorial function text-entry bar.</w:t>
       </w:r>
     </w:p>
     <w:p>
@@ -1490,19 +1486,7 @@
         <w:rPr>
           <w:rFonts w:ascii="Times New Roman" w:hAnsi="Times New Roman" w:cs="Times New Roman"/>
         </w:rPr>
-        <w:t>Expected behavior: The String ‘F</w:t>
-      </w:r>
-      <w:r>
-        <w:rPr>
-          <w:rFonts w:ascii="Times New Roman" w:hAnsi="Times New Roman" w:cs="Times New Roman"/>
-        </w:rPr>
-        <w:t>actorial</w:t>
-      </w:r>
-      <w:r>
-        <w:rPr>
-          <w:rFonts w:ascii="Times New Roman" w:hAnsi="Times New Roman" w:cs="Times New Roman"/>
-        </w:rPr>
-        <w:t xml:space="preserve"> of is 1!’ is returned.</w:t>
+        <w:t>Expected behavior: The String ‘Factorial of is 1!’ is returned.</w:t>
       </w:r>
     </w:p>
     <w:p>
@@ -1535,7 +1519,25 @@
         <w:rPr>
           <w:rFonts w:ascii="Times New Roman" w:hAnsi="Times New Roman" w:cs="Times New Roman"/>
         </w:rPr>
-        <w:t>Description: If a String is inputted into the Factorial function on the Factorial page, an internal server error occurs. No String is displayed to the user, and the user is not able. For the Factorial function, all-invalid input should be properly handled, as per the requirements.</w:t>
+        <w:t>Description: If a String is inputted into the Factorial function on the Factorial page, an internal server error occurs. No String is displayed to the user, and the user is not able</w:t>
+      </w:r>
+      <w:r>
+        <w:rPr>
+          <w:rFonts w:ascii="Times New Roman" w:hAnsi="Times New Roman" w:cs="Times New Roman"/>
+        </w:rPr>
+        <w:t xml:space="preserve"> </w:t>
+      </w:r>
+      <w:r>
+        <w:rPr>
+          <w:rFonts w:ascii="Times New Roman" w:hAnsi="Times New Roman" w:cs="Times New Roman"/>
+        </w:rPr>
+        <w:t>to select any of the links specified in the requirements</w:t>
+      </w:r>
+      <w:r>
+        <w:rPr>
+          <w:rFonts w:ascii="Times New Roman" w:hAnsi="Times New Roman" w:cs="Times New Roman"/>
+        </w:rPr>
+        <w:t>. For the Factorial function, all-invalid input should be properly handled, as per the requirements.</w:t>
       </w:r>
     </w:p>
     <w:p>
@@ -1554,13 +1556,115 @@
         <w:rPr>
           <w:rFonts w:ascii="Times New Roman" w:hAnsi="Times New Roman" w:cs="Times New Roman"/>
         </w:rPr>
+        <w:t xml:space="preserve"> Click the “Submit” button.</w:t>
+      </w:r>
+    </w:p>
+    <w:p>
+      <w:pPr>
+        <w:rPr>
+          <w:rFonts w:ascii="Times New Roman" w:hAnsi="Times New Roman" w:cs="Times New Roman"/>
+        </w:rPr>
+      </w:pPr>
+      <w:r>
+        <w:rPr>
+          <w:rFonts w:ascii="Times New Roman" w:hAnsi="Times New Roman" w:cs="Times New Roman"/>
+        </w:rPr>
+        <w:t>Observed behavior: An internal server error occurs.</w:t>
+      </w:r>
+    </w:p>
+    <w:p>
+      <w:pPr>
+        <w:rPr>
+          <w:rFonts w:ascii="Times New Roman" w:hAnsi="Times New Roman" w:cs="Times New Roman"/>
+        </w:rPr>
+      </w:pPr>
+      <w:r>
+        <w:rPr>
+          <w:rFonts w:ascii="Times New Roman" w:hAnsi="Times New Roman" w:cs="Times New Roman"/>
+        </w:rPr>
+        <w:t>Expected behavior: The String ‘Factorial of AH is 1!’ is returned.</w:t>
+      </w:r>
+    </w:p>
+    <w:p>
+      <w:pPr>
+        <w:rPr>
+          <w:rFonts w:ascii="Times New Roman" w:hAnsi="Times New Roman" w:cs="Times New Roman"/>
+        </w:rPr>
+      </w:pPr>
+    </w:p>
+    <w:p>
+      <w:pPr>
+        <w:rPr>
+          <w:rFonts w:ascii="Times New Roman" w:hAnsi="Times New Roman" w:cs="Times New Roman"/>
+        </w:rPr>
+      </w:pPr>
+      <w:r>
+        <w:rPr>
+          <w:rFonts w:ascii="Times New Roman" w:hAnsi="Times New Roman" w:cs="Times New Roman"/>
+        </w:rPr>
+        <w:t>Summary: When a decimal is entered into the Fibonacci function, an internal server error occurs.</w:t>
+      </w:r>
+    </w:p>
+    <w:p>
+      <w:pPr>
+        <w:rPr>
+          <w:rFonts w:ascii="Times New Roman" w:hAnsi="Times New Roman" w:cs="Times New Roman"/>
+        </w:rPr>
+      </w:pPr>
+      <w:r>
+        <w:rPr>
+          <w:rFonts w:ascii="Times New Roman" w:hAnsi="Times New Roman" w:cs="Times New Roman"/>
+        </w:rPr>
+        <w:t>Description: If a decimal is inputted into the Fibonacci function on the Fibonacci page, an internal server error occurs. No String is displayed to the user, and the user is not able</w:t>
+      </w:r>
+      <w:r>
+        <w:rPr>
+          <w:rFonts w:ascii="Times New Roman" w:hAnsi="Times New Roman" w:cs="Times New Roman"/>
+        </w:rPr>
         <w:t xml:space="preserve"> </w:t>
       </w:r>
       <w:r>
         <w:rPr>
           <w:rFonts w:ascii="Times New Roman" w:hAnsi="Times New Roman" w:cs="Times New Roman"/>
         </w:rPr>
-        <w:t>Click the “Submit” button.</w:t>
+        <w:t>to select any of the links specified in the requirements</w:t>
+      </w:r>
+      <w:r>
+        <w:rPr>
+          <w:rFonts w:ascii="Times New Roman" w:hAnsi="Times New Roman" w:cs="Times New Roman"/>
+        </w:rPr>
+        <w:t>. For the Fibonacci function, all-invalid input should be properly handled, as per the requirements.</w:t>
+      </w:r>
+    </w:p>
+    <w:p>
+      <w:pPr>
+        <w:rPr>
+          <w:rFonts w:ascii="Times New Roman" w:hAnsi="Times New Roman" w:cs="Times New Roman"/>
+        </w:rPr>
+      </w:pPr>
+      <w:r>
+        <w:rPr>
+          <w:rFonts w:ascii="Times New Roman" w:hAnsi="Times New Roman" w:cs="Times New Roman"/>
+        </w:rPr>
+        <w:t>Reproduction steps: Enter .1</w:t>
+      </w:r>
+      <w:r>
+        <w:rPr>
+          <w:rFonts w:ascii="Times New Roman" w:hAnsi="Times New Roman" w:cs="Times New Roman"/>
+        </w:rPr>
+        <w:t>11</w:t>
+      </w:r>
+      <w:r>
+        <w:rPr>
+          <w:rFonts w:ascii="Times New Roman" w:hAnsi="Times New Roman" w:cs="Times New Roman"/>
+        </w:rPr>
+        <w:t xml:space="preserve"> into the Fibonacci function text-entry bar.</w:t>
+      </w:r>
+      <w:r>
+        <w:rPr>
+          <w:rFonts w:ascii="Times New Roman" w:hAnsi="Times New Roman" w:cs="Times New Roman"/>
+        </w:rPr>
+        <w:t xml:space="preserve"> Click the “Submit” button.</w:t>
       </w:r>
     </w:p>
     <w:p>
@@ -1586,53 +1690,52 @@
         <w:rPr>
           <w:rFonts w:ascii="Times New Roman" w:hAnsi="Times New Roman" w:cs="Times New Roman"/>
         </w:rPr>
-        <w:t>Expected behavior: The String ‘Factorial of AH is 1!’ is returned.</w:t>
-      </w:r>
-    </w:p>
-    <w:p>
-      <w:pPr>
-        <w:rPr>
-          <w:rFonts w:ascii="Times New Roman" w:hAnsi="Times New Roman" w:cs="Times New Roman"/>
-        </w:rPr>
-      </w:pPr>
-    </w:p>
-    <w:p>
-      <w:pPr>
-        <w:rPr>
-          <w:rFonts w:ascii="Times New Roman" w:hAnsi="Times New Roman" w:cs="Times New Roman"/>
-        </w:rPr>
-      </w:pPr>
-      <w:r>
-        <w:rPr>
-          <w:rFonts w:ascii="Times New Roman" w:hAnsi="Times New Roman" w:cs="Times New Roman"/>
-        </w:rPr>
-        <w:t>Summary: When a decimal is entered into the Fibonacci function, an internal server error occurs.</w:t>
-      </w:r>
-    </w:p>
-    <w:p>
-      <w:pPr>
-        <w:rPr>
-          <w:rFonts w:ascii="Times New Roman" w:hAnsi="Times New Roman" w:cs="Times New Roman"/>
-        </w:rPr>
-      </w:pPr>
-      <w:r>
-        <w:rPr>
-          <w:rFonts w:ascii="Times New Roman" w:hAnsi="Times New Roman" w:cs="Times New Roman"/>
-        </w:rPr>
-        <w:t>Description: If a decimal is inputted into the Fibonacci function on the Fibonacci page, an internal server error occurs. No String is displayed to the user, and the user is not able. For the Fibonacci function, all-invalid input should be properly handled, as per the requirements.</w:t>
-      </w:r>
-    </w:p>
-    <w:p>
-      <w:pPr>
-        <w:rPr>
-          <w:rFonts w:ascii="Times New Roman" w:hAnsi="Times New Roman" w:cs="Times New Roman"/>
-        </w:rPr>
-      </w:pPr>
-      <w:r>
-        <w:rPr>
-          <w:rFonts w:ascii="Times New Roman" w:hAnsi="Times New Roman" w:cs="Times New Roman"/>
-        </w:rPr>
-        <w:t>Reproduction steps: Enter .1 into the Fibonacci function text-entry bar.</w:t>
+        <w:t>Expected behavior: The String ‘Fibonacci of .1</w:t>
+      </w:r>
+      <w:r>
+        <w:rPr>
+          <w:rFonts w:ascii="Times New Roman" w:hAnsi="Times New Roman" w:cs="Times New Roman"/>
+        </w:rPr>
+        <w:t>11</w:t>
+      </w:r>
+      <w:r>
+        <w:rPr>
+          <w:rFonts w:ascii="Times New Roman" w:hAnsi="Times New Roman" w:cs="Times New Roman"/>
+        </w:rPr>
+        <w:t xml:space="preserve"> is 1!’ is returned.</w:t>
+      </w:r>
+    </w:p>
+    <w:p>
+      <w:pPr>
+        <w:rPr>
+          <w:rFonts w:ascii="Times New Roman" w:hAnsi="Times New Roman" w:cs="Times New Roman"/>
+        </w:rPr>
+      </w:pPr>
+    </w:p>
+    <w:p>
+      <w:pPr>
+        <w:rPr>
+          <w:rFonts w:ascii="Times New Roman" w:hAnsi="Times New Roman" w:cs="Times New Roman"/>
+        </w:rPr>
+      </w:pPr>
+      <w:r>
+        <w:rPr>
+          <w:rFonts w:ascii="Times New Roman" w:hAnsi="Times New Roman" w:cs="Times New Roman"/>
+        </w:rPr>
+        <w:t>Summary: When nothing is entered into the Fibonacci function, an internal server error occurs.</w:t>
+      </w:r>
+    </w:p>
+    <w:p>
+      <w:pPr>
+        <w:rPr>
+          <w:rFonts w:ascii="Times New Roman" w:hAnsi="Times New Roman" w:cs="Times New Roman"/>
+        </w:rPr>
+      </w:pPr>
+      <w:r>
+        <w:rPr>
+          <w:rFonts w:ascii="Times New Roman" w:hAnsi="Times New Roman" w:cs="Times New Roman"/>
+        </w:rPr>
+        <w:t>Description: If a nothing is inputted into the Fibonacci function on the Fibonacci page, an internal server error occurs. No String is displayed to the user, and the user is not able</w:t>
       </w:r>
       <w:r>
         <w:rPr>
@@ -1644,7 +1747,26 @@
         <w:rPr>
           <w:rFonts w:ascii="Times New Roman" w:hAnsi="Times New Roman" w:cs="Times New Roman"/>
         </w:rPr>
-        <w:t>Click the “Submit” button.</w:t>
+        <w:t>to select any of the links specified in the requirements</w:t>
+      </w:r>
+      <w:r>
+        <w:rPr>
+          <w:rFonts w:ascii="Times New Roman" w:hAnsi="Times New Roman" w:cs="Times New Roman"/>
+        </w:rPr>
+        <w:t>. For the Fibonacci function, all-invalid input should be properly handled, as per the requirements.</w:t>
+      </w:r>
+    </w:p>
+    <w:p>
+      <w:pPr>
+        <w:rPr>
+          <w:rFonts w:ascii="Times New Roman" w:hAnsi="Times New Roman" w:cs="Times New Roman"/>
+        </w:rPr>
+      </w:pPr>
+      <w:r>
+        <w:rPr>
+          <w:rFonts w:ascii="Times New Roman" w:hAnsi="Times New Roman" w:cs="Times New Roman"/>
+        </w:rPr>
+        <w:t>Reproduction steps: Click “Submit” on the Fibonacci page, without entering anything into the Fibonacci function text-entry bar.</w:t>
       </w:r>
     </w:p>
     <w:p>
@@ -1670,52 +1792,40 @@
         <w:rPr>
           <w:rFonts w:ascii="Times New Roman" w:hAnsi="Times New Roman" w:cs="Times New Roman"/>
         </w:rPr>
-        <w:t>Expected behavior: The String ‘Fibonacci of .1 is 1!’ is returned.</w:t>
-      </w:r>
-    </w:p>
-    <w:p>
-      <w:pPr>
-        <w:rPr>
-          <w:rFonts w:ascii="Times New Roman" w:hAnsi="Times New Roman" w:cs="Times New Roman"/>
-        </w:rPr>
-      </w:pPr>
-    </w:p>
-    <w:p>
-      <w:pPr>
-        <w:rPr>
-          <w:rFonts w:ascii="Times New Roman" w:hAnsi="Times New Roman" w:cs="Times New Roman"/>
-        </w:rPr>
-      </w:pPr>
-      <w:r>
-        <w:rPr>
-          <w:rFonts w:ascii="Times New Roman" w:hAnsi="Times New Roman" w:cs="Times New Roman"/>
-        </w:rPr>
-        <w:t xml:space="preserve">Summary: When </w:t>
-      </w:r>
-      <w:r>
-        <w:rPr>
-          <w:rFonts w:ascii="Times New Roman" w:hAnsi="Times New Roman" w:cs="Times New Roman"/>
-        </w:rPr>
-        <w:t>nothing</w:t>
-      </w:r>
-      <w:r>
-        <w:rPr>
-          <w:rFonts w:ascii="Times New Roman" w:hAnsi="Times New Roman" w:cs="Times New Roman"/>
-        </w:rPr>
-        <w:t xml:space="preserve"> is entered into the Fibonacci function, an internal server error occurs.</w:t>
-      </w:r>
-    </w:p>
-    <w:p>
-      <w:pPr>
-        <w:rPr>
-          <w:rFonts w:ascii="Times New Roman" w:hAnsi="Times New Roman" w:cs="Times New Roman"/>
-        </w:rPr>
-      </w:pPr>
-      <w:r>
-        <w:rPr>
-          <w:rFonts w:ascii="Times New Roman" w:hAnsi="Times New Roman" w:cs="Times New Roman"/>
-        </w:rPr>
-        <w:t>Description: If a</w:t>
+        <w:t>Expected behavior: The String ‘Fibonacci of is 1!’ is returned.</w:t>
+      </w:r>
+    </w:p>
+    <w:p>
+      <w:pPr>
+        <w:rPr>
+          <w:rFonts w:ascii="Times New Roman" w:hAnsi="Times New Roman" w:cs="Times New Roman"/>
+        </w:rPr>
+      </w:pPr>
+    </w:p>
+    <w:p>
+      <w:pPr>
+        <w:rPr>
+          <w:rFonts w:ascii="Times New Roman" w:hAnsi="Times New Roman" w:cs="Times New Roman"/>
+        </w:rPr>
+      </w:pPr>
+      <w:r>
+        <w:rPr>
+          <w:rFonts w:ascii="Times New Roman" w:hAnsi="Times New Roman" w:cs="Times New Roman"/>
+        </w:rPr>
+        <w:t>Summary: When a String is entered into the Fibonacci function, an internal server error occurs.</w:t>
+      </w:r>
+    </w:p>
+    <w:p>
+      <w:pPr>
+        <w:rPr>
+          <w:rFonts w:ascii="Times New Roman" w:hAnsi="Times New Roman" w:cs="Times New Roman"/>
+        </w:rPr>
+      </w:pPr>
+      <w:r>
+        <w:rPr>
+          <w:rFonts w:ascii="Times New Roman" w:hAnsi="Times New Roman" w:cs="Times New Roman"/>
+        </w:rPr>
+        <w:t>Description: If a String is inputted into the Fibonacci function on the Fibonacci page, an internal server error occurs. No String is displayed to the user, and the user is not able</w:t>
       </w:r>
       <w:r>
         <w:rPr>
@@ -1727,32 +1837,32 @@
         <w:rPr>
           <w:rFonts w:ascii="Times New Roman" w:hAnsi="Times New Roman" w:cs="Times New Roman"/>
         </w:rPr>
-        <w:t>nothing</w:t>
-      </w:r>
-      <w:r>
-        <w:rPr>
-          <w:rFonts w:ascii="Times New Roman" w:hAnsi="Times New Roman" w:cs="Times New Roman"/>
-        </w:rPr>
-        <w:t xml:space="preserve"> is inputted into the Fibonacci function on the Fibonacci page, an internal server error occurs. No String is displayed to the user, and the user is not able. For the Fibonacci function, all-invalid input should be properly handled, as per the requirements.</w:t>
-      </w:r>
-    </w:p>
-    <w:p>
-      <w:pPr>
-        <w:rPr>
-          <w:rFonts w:ascii="Times New Roman" w:hAnsi="Times New Roman" w:cs="Times New Roman"/>
-        </w:rPr>
-      </w:pPr>
-      <w:r>
-        <w:rPr>
-          <w:rFonts w:ascii="Times New Roman" w:hAnsi="Times New Roman" w:cs="Times New Roman"/>
-        </w:rPr>
-        <w:t>Reproduction steps: Click “Submit” on the Fibonacci page, without entering anything</w:t>
-      </w:r>
-      <w:r>
-        <w:rPr>
-          <w:rFonts w:ascii="Times New Roman" w:hAnsi="Times New Roman" w:cs="Times New Roman"/>
-        </w:rPr>
-        <w:t xml:space="preserve"> into the Fibonacci function text-entry bar.</w:t>
+        <w:t>to select any of the links specified in the requirements</w:t>
+      </w:r>
+      <w:r>
+        <w:rPr>
+          <w:rFonts w:ascii="Times New Roman" w:hAnsi="Times New Roman" w:cs="Times New Roman"/>
+        </w:rPr>
+        <w:t>. For the Fibonacci function, all-invalid input should be properly handled, as per the requirements.</w:t>
+      </w:r>
+    </w:p>
+    <w:p>
+      <w:pPr>
+        <w:rPr>
+          <w:rFonts w:ascii="Times New Roman" w:hAnsi="Times New Roman" w:cs="Times New Roman"/>
+        </w:rPr>
+      </w:pPr>
+      <w:r>
+        <w:rPr>
+          <w:rFonts w:ascii="Times New Roman" w:hAnsi="Times New Roman" w:cs="Times New Roman"/>
+        </w:rPr>
+        <w:t>Reproduction steps: Enter ‘AH’ into the Fibonacci function text-entry bar.</w:t>
+      </w:r>
+      <w:r>
+        <w:rPr>
+          <w:rFonts w:ascii="Times New Roman" w:hAnsi="Times New Roman" w:cs="Times New Roman"/>
+        </w:rPr>
+        <w:t xml:space="preserve"> Click the “Submit” button.</w:t>
       </w:r>
     </w:p>
     <w:p>
@@ -1778,96 +1888,6 @@
         <w:rPr>
           <w:rFonts w:ascii="Times New Roman" w:hAnsi="Times New Roman" w:cs="Times New Roman"/>
         </w:rPr>
-        <w:t>Expected behav</w:t>
-      </w:r>
-      <w:r>
-        <w:rPr>
-          <w:rFonts w:ascii="Times New Roman" w:hAnsi="Times New Roman" w:cs="Times New Roman"/>
-        </w:rPr>
-        <w:t>ior: The String ‘Fibonacci of</w:t>
-      </w:r>
-      <w:r>
-        <w:rPr>
-          <w:rFonts w:ascii="Times New Roman" w:hAnsi="Times New Roman" w:cs="Times New Roman"/>
-        </w:rPr>
-        <w:t xml:space="preserve"> is 1!’ is returned.</w:t>
-      </w:r>
-    </w:p>
-    <w:p>
-      <w:pPr>
-        <w:rPr>
-          <w:rFonts w:ascii="Times New Roman" w:hAnsi="Times New Roman" w:cs="Times New Roman"/>
-        </w:rPr>
-      </w:pPr>
-    </w:p>
-    <w:p>
-      <w:pPr>
-        <w:rPr>
-          <w:rFonts w:ascii="Times New Roman" w:hAnsi="Times New Roman" w:cs="Times New Roman"/>
-        </w:rPr>
-      </w:pPr>
-      <w:r>
-        <w:rPr>
-          <w:rFonts w:ascii="Times New Roman" w:hAnsi="Times New Roman" w:cs="Times New Roman"/>
-        </w:rPr>
-        <w:t>Summary: When a String is entered into the Fibonacci function, an internal server error occurs.</w:t>
-      </w:r>
-    </w:p>
-    <w:p>
-      <w:pPr>
-        <w:rPr>
-          <w:rFonts w:ascii="Times New Roman" w:hAnsi="Times New Roman" w:cs="Times New Roman"/>
-        </w:rPr>
-      </w:pPr>
-      <w:r>
-        <w:rPr>
-          <w:rFonts w:ascii="Times New Roman" w:hAnsi="Times New Roman" w:cs="Times New Roman"/>
-        </w:rPr>
-        <w:t>Description: If a String is inputted into the Fibonacci function on the Fibonacci page, an internal server error occurs. No String is displayed to the user, and the user is not able. For the Fibonacci function, all-invalid input should be properly handled, as per the requirements.</w:t>
-      </w:r>
-    </w:p>
-    <w:p>
-      <w:pPr>
-        <w:rPr>
-          <w:rFonts w:ascii="Times New Roman" w:hAnsi="Times New Roman" w:cs="Times New Roman"/>
-        </w:rPr>
-      </w:pPr>
-      <w:r>
-        <w:rPr>
-          <w:rFonts w:ascii="Times New Roman" w:hAnsi="Times New Roman" w:cs="Times New Roman"/>
-        </w:rPr>
-        <w:t>Reproduction steps: Enter ‘AH’ into the Fibonacci function text-entry bar.</w:t>
-      </w:r>
-      <w:r>
-        <w:rPr>
-          <w:rFonts w:ascii="Times New Roman" w:hAnsi="Times New Roman" w:cs="Times New Roman"/>
-        </w:rPr>
-        <w:t xml:space="preserve"> Click the “Submit” button.</w:t>
-      </w:r>
-    </w:p>
-    <w:p>
-      <w:pPr>
-        <w:rPr>
-          <w:rFonts w:ascii="Times New Roman" w:hAnsi="Times New Roman" w:cs="Times New Roman"/>
-        </w:rPr>
-      </w:pPr>
-      <w:r>
-        <w:rPr>
-          <w:rFonts w:ascii="Times New Roman" w:hAnsi="Times New Roman" w:cs="Times New Roman"/>
-        </w:rPr>
-        <w:t>Observed behavior: An internal server error occurs.</w:t>
-      </w:r>
-    </w:p>
-    <w:p>
-      <w:pPr>
-        <w:rPr>
-          <w:rFonts w:ascii="Times New Roman" w:hAnsi="Times New Roman" w:cs="Times New Roman"/>
-        </w:rPr>
-      </w:pPr>
-      <w:r>
-        <w:rPr>
-          <w:rFonts w:ascii="Times New Roman" w:hAnsi="Times New Roman" w:cs="Times New Roman"/>
-        </w:rPr>
         <w:t>Expected behavior: The String ‘Fibonacci of AH is 1!’ is returned.</w:t>
       </w:r>
     </w:p>
@@ -1901,88 +1921,46 @@
         <w:rPr>
           <w:rFonts w:ascii="Times New Roman" w:hAnsi="Times New Roman" w:cs="Times New Roman"/>
         </w:rPr>
-        <w:t>Description:</w:t>
-      </w:r>
-      <w:r>
-        <w:rPr>
-          <w:rFonts w:ascii="Times New Roman" w:hAnsi="Times New Roman" w:cs="Times New Roman"/>
-        </w:rPr>
-        <w:t xml:space="preserve"> The Fibonacci numbers are not calculated correctly. For valid input, the number that is returned from the Fibonacci function is the Fibonacci number of input+1. In other words, the returned Fibonacci numbers are incorrectly shifted to the left.</w:t>
-      </w:r>
-    </w:p>
-    <w:p>
-      <w:pPr>
-        <w:rPr>
-          <w:rFonts w:ascii="Times New Roman" w:hAnsi="Times New Roman" w:cs="Times New Roman"/>
-        </w:rPr>
-      </w:pPr>
-      <w:r>
-        <w:rPr>
-          <w:rFonts w:ascii="Times New Roman" w:hAnsi="Times New Roman" w:cs="Times New Roman"/>
-        </w:rPr>
-        <w:t>Reproduction steps:</w:t>
-      </w:r>
-      <w:r>
-        <w:rPr>
-          <w:rFonts w:ascii="Times New Roman" w:hAnsi="Times New Roman" w:cs="Times New Roman"/>
-        </w:rPr>
-        <w:t xml:space="preserve"> Enter 5</w:t>
-      </w:r>
-      <w:r>
-        <w:rPr>
-          <w:rFonts w:ascii="Times New Roman" w:hAnsi="Times New Roman" w:cs="Times New Roman"/>
-        </w:rPr>
-        <w:t xml:space="preserve"> into the Fibonacci function text-entry bar. Click the “Submit” button.</w:t>
-      </w:r>
-    </w:p>
-    <w:p>
-      <w:pPr>
-        <w:rPr>
-          <w:rFonts w:ascii="Times New Roman" w:hAnsi="Times New Roman" w:cs="Times New Roman"/>
-        </w:rPr>
-      </w:pPr>
-      <w:r>
-        <w:rPr>
-          <w:rFonts w:ascii="Times New Roman" w:hAnsi="Times New Roman" w:cs="Times New Roman"/>
-        </w:rPr>
-        <w:t>Observed behavior:</w:t>
-      </w:r>
-      <w:r>
-        <w:rPr>
-          <w:rFonts w:ascii="Times New Roman" w:hAnsi="Times New Roman" w:cs="Times New Roman"/>
-        </w:rPr>
-        <w:t xml:space="preserve"> The String ‘Fibonacci of 5 is 8</w:t>
-      </w:r>
-      <w:r>
-        <w:rPr>
-          <w:rFonts w:ascii="Times New Roman" w:hAnsi="Times New Roman" w:cs="Times New Roman"/>
-        </w:rPr>
-        <w:t>!’ is returned.</w:t>
-      </w:r>
-    </w:p>
-    <w:p>
-      <w:pPr>
-        <w:rPr>
-          <w:rFonts w:ascii="Times New Roman" w:hAnsi="Times New Roman" w:cs="Times New Roman"/>
-        </w:rPr>
-      </w:pPr>
-      <w:r>
-        <w:rPr>
-          <w:rFonts w:ascii="Times New Roman" w:hAnsi="Times New Roman" w:cs="Times New Roman"/>
-        </w:rPr>
-        <w:t>Expected behavior:</w:t>
-      </w:r>
-      <w:r>
-        <w:rPr>
-          <w:rFonts w:ascii="Times New Roman" w:hAnsi="Times New Roman" w:cs="Times New Roman"/>
-        </w:rPr>
-        <w:t xml:space="preserve"> The String ‘Fibonacci of 5 is 5</w:t>
-      </w:r>
-      <w:r>
-        <w:rPr>
-          <w:rFonts w:ascii="Times New Roman" w:hAnsi="Times New Roman" w:cs="Times New Roman"/>
-        </w:rPr>
-        <w:t>!’ is returned.</w:t>
+        <w:t>Description: The Fibonacci numbers are not calculated correctly. For valid input, the number that is returned from the Fibonacci function is the Fibonacci number of input+1. In other words, the returned Fibonacci numbers are incorrectly shifted to the left.</w:t>
+      </w:r>
+    </w:p>
+    <w:p>
+      <w:pPr>
+        <w:rPr>
+          <w:rFonts w:ascii="Times New Roman" w:hAnsi="Times New Roman" w:cs="Times New Roman"/>
+        </w:rPr>
+      </w:pPr>
+      <w:r>
+        <w:rPr>
+          <w:rFonts w:ascii="Times New Roman" w:hAnsi="Times New Roman" w:cs="Times New Roman"/>
+        </w:rPr>
+        <w:t>Reproduction steps: Enter 5 into the Fibonacci function text-entry bar. Click the “Submit” button.</w:t>
+      </w:r>
+    </w:p>
+    <w:p>
+      <w:pPr>
+        <w:rPr>
+          <w:rFonts w:ascii="Times New Roman" w:hAnsi="Times New Roman" w:cs="Times New Roman"/>
+        </w:rPr>
+      </w:pPr>
+      <w:r>
+        <w:rPr>
+          <w:rFonts w:ascii="Times New Roman" w:hAnsi="Times New Roman" w:cs="Times New Roman"/>
+        </w:rPr>
+        <w:t>Observed behavior: The String ‘Fibonacci of 5 is 8!’ is returned.</w:t>
+      </w:r>
+    </w:p>
+    <w:p>
+      <w:pPr>
+        <w:rPr>
+          <w:rFonts w:ascii="Times New Roman" w:hAnsi="Times New Roman" w:cs="Times New Roman"/>
+        </w:rPr>
+      </w:pPr>
+      <w:r>
+        <w:rPr>
+          <w:rFonts w:ascii="Times New Roman" w:hAnsi="Times New Roman" w:cs="Times New Roman"/>
+        </w:rPr>
+        <w:t>Expected behavior: The String ‘Fibonacci of 5 is 5!’ is returned.</w:t>
       </w:r>
     </w:p>
     <w:p>
@@ -2028,19 +2006,7 @@
         <w:rPr>
           <w:rFonts w:ascii="Times New Roman" w:hAnsi="Times New Roman" w:cs="Times New Roman"/>
         </w:rPr>
-        <w:t>Reproduction steps: Enter 31 into the Fibonacci function text-entry bar.</w:t>
-      </w:r>
-      <w:r>
-        <w:rPr>
-          <w:rFonts w:ascii="Times New Roman" w:hAnsi="Times New Roman" w:cs="Times New Roman"/>
-        </w:rPr>
-        <w:t xml:space="preserve"> </w:t>
-      </w:r>
-      <w:r>
-        <w:rPr>
-          <w:rFonts w:ascii="Times New Roman" w:hAnsi="Times New Roman" w:cs="Times New Roman"/>
-        </w:rPr>
-        <w:t>Click the “Submit” button.</w:t>
+        <w:t>Reproduction steps: Enter 31 into the Fibonacci function text-entry bar. Click the “Submit” button.</w:t>
       </w:r>
     </w:p>
     <w:p>
@@ -2072,15 +2038,7 @@
           <w:sz w:val="24"/>
           <w:szCs w:val="24"/>
         </w:rPr>
-        <w:t>Expected behavior: The String ‘</w:t>
-      </w:r>
-      <w:r>
-        <w:rPr>
-          <w:rFonts w:ascii="Times New Roman" w:hAnsi="Times New Roman" w:cs="Times New Roman"/>
-          <w:sz w:val="24"/>
-          <w:szCs w:val="24"/>
-        </w:rPr>
-        <w:t xml:space="preserve">Fibonacci of 31 is </w:t>
+        <w:t xml:space="preserve">Expected behavior: The String ‘Fibonacci of 31 is </w:t>
       </w:r>
       <w:r>
         <w:rPr>
@@ -2258,7 +2216,33 @@
         <w:rPr>
           <w:rFonts w:ascii="Times New Roman" w:hAnsi="Times New Roman" w:cs="Times New Roman"/>
         </w:rPr>
-        <w:t xml:space="preserve"> elements. Based on the requirement, this does not seem to be an issue since the text appears as one String on the webpage. However, I included this defect just incase.</w:t>
+        <w:t xml:space="preserve"> elements. Based on the requirement, this does not seem to be an issue since the text appears as one String on the webpage. However, I </w:t>
+      </w:r>
+      <w:r>
+        <w:rPr>
+          <w:rFonts w:ascii="Times New Roman" w:hAnsi="Times New Roman" w:cs="Times New Roman"/>
+        </w:rPr>
+        <w:t xml:space="preserve">included this as a defect </w:t>
+      </w:r>
+      <w:r>
+        <w:rPr>
+          <w:rFonts w:ascii="Times New Roman" w:hAnsi="Times New Roman" w:cs="Times New Roman"/>
+        </w:rPr>
+        <w:t xml:space="preserve">since it risks getting visually separated </w:t>
+      </w:r>
+      <w:r>
+        <w:rPr>
+          <w:rFonts w:ascii="Times New Roman" w:hAnsi="Times New Roman" w:cs="Times New Roman"/>
+        </w:rPr>
+        <w:t xml:space="preserve">as well </w:t>
+      </w:r>
+      <w:bookmarkStart w:id="0" w:name="_GoBack"/>
+      <w:bookmarkEnd w:id="0"/>
+      <w:r>
+        <w:rPr>
+          <w:rFonts w:ascii="Times New Roman" w:hAnsi="Times New Roman" w:cs="Times New Roman"/>
+        </w:rPr>
+        <w:t>in a future edit.</w:t>
       </w:r>
     </w:p>
     <w:p>

</xml_diff>